<commit_message>
re-did questions section 2
</commit_message>
<xml_diff>
--- a/tests/test01/Docs/2020_fake_exam_questions.docx
+++ b/tests/test01/Docs/2020_fake_exam_questions.docx
@@ -239,7 +239,104 @@
         <w:rPr>
           <w:color w:val="FF0000"/>
         </w:rPr>
-        <w:t>Stream ciphers operate on a stream of bits, so are useful for encrypting a consistent stream of data (such as streaming video). Bock ciphers work on blocks of data, and depending on the mechanism used, use block feedback to increase encryption. This means that though more robust in terms of security, they are somewhat less resilient to errors in the data and may cause the data to be unreadable.</w:t>
+        <w:t>Stream ciphers operate on a stream of bits</w:t>
+      </w:r>
+      <w:r>
+        <w:rPr>
+          <w:color w:val="FF0000"/>
+        </w:rPr>
+        <w:t xml:space="preserve"> (where a Pseudo infinite key (similar to a pseudo random number generator)) is XOR’d with a bit-stream. S</w:t>
+      </w:r>
+      <w:r>
+        <w:rPr>
+          <w:color w:val="FF0000"/>
+        </w:rPr>
+        <w:t xml:space="preserve">o </w:t>
+      </w:r>
+      <w:r>
+        <w:rPr>
+          <w:color w:val="FF0000"/>
+        </w:rPr>
+        <w:t xml:space="preserve">they </w:t>
+      </w:r>
+      <w:r>
+        <w:rPr>
+          <w:color w:val="FF0000"/>
+        </w:rPr>
+        <w:t>are useful for encrypting a consistent stream of data (such as streaming video)</w:t>
+      </w:r>
+      <w:r>
+        <w:rPr>
+          <w:color w:val="FF0000"/>
+        </w:rPr>
+        <w:t xml:space="preserve"> quickly</w:t>
+      </w:r>
+      <w:r>
+        <w:rPr>
+          <w:color w:val="FF0000"/>
+        </w:rPr>
+        <w:t xml:space="preserve">. Bock ciphers work on blocks of data, and depending on the mechanism used, </w:t>
+      </w:r>
+      <w:r>
+        <w:rPr>
+          <w:color w:val="FF0000"/>
+        </w:rPr>
+        <w:t xml:space="preserve">may </w:t>
+      </w:r>
+      <w:r>
+        <w:rPr>
+          <w:color w:val="FF0000"/>
+        </w:rPr>
+        <w:t xml:space="preserve">use </w:t>
+      </w:r>
+      <w:r>
+        <w:rPr>
+          <w:color w:val="FF0000"/>
+        </w:rPr>
+        <w:t xml:space="preserve">a cipher </w:t>
+      </w:r>
+      <w:r>
+        <w:rPr>
+          <w:color w:val="FF0000"/>
+        </w:rPr>
+        <w:t xml:space="preserve">block feedback to </w:t>
+      </w:r>
+      <w:r>
+        <w:rPr>
+          <w:color w:val="FF0000"/>
+        </w:rPr>
+        <w:t>mechanism to make it more difficult to make it more difficult to detect patterns</w:t>
+      </w:r>
+      <w:r>
+        <w:rPr>
+          <w:color w:val="FF0000"/>
+        </w:rPr>
+        <w:t>. This means that though more robust in terms of security, they are somewhat less resilient to errors</w:t>
+      </w:r>
+      <w:r>
+        <w:rPr>
+          <w:color w:val="FF0000"/>
+        </w:rPr>
+        <w:t xml:space="preserve">, may require the entire message to be read before it can be decoded. Errors in the block stream may result in the message being </w:t>
+      </w:r>
+      <w:r>
+        <w:rPr>
+          <w:color w:val="FF0000"/>
+        </w:rPr>
+        <w:t>unreadable.</w:t>
+      </w:r>
+    </w:p>
+    <w:p>
+      <w:pPr>
+        <w:tabs>
+          <w:tab w:val="clear" w:pos="851"/>
+          <w:tab w:val="clear" w:pos="1418"/>
+        </w:tabs>
+        <w:spacing w:line="259" w:lineRule="auto"/>
+        <w:ind w:left="0" w:firstLine="0"/>
+      </w:pPr>
+      <w:r>
+        <w:br w:type="page"/>
       </w:r>
     </w:p>
     <w:p/>
@@ -416,13 +513,37 @@
         <w:rPr>
           <w:color w:val="FF0000"/>
         </w:rPr>
-        <w:lastRenderedPageBreak/>
         <w:t>Apply the next round</w:t>
       </w:r>
     </w:p>
     <w:p>
-      <w:r>
-        <w:t xml:space="preserve"> </w:t>
+      <w:pPr>
+        <w:pStyle w:val="ListParagraph"/>
+        <w:ind w:firstLine="0"/>
+        <w:rPr>
+          <w:color w:val="FF0000"/>
+        </w:rPr>
+      </w:pPr>
+    </w:p>
+    <w:p>
+      <w:pPr>
+        <w:pStyle w:val="ListParagraph"/>
+        <w:ind w:firstLine="0"/>
+        <w:rPr>
+          <w:color w:val="FF0000"/>
+        </w:rPr>
+      </w:pPr>
+      <w:r>
+        <w:rPr>
+          <w:color w:val="FF0000"/>
+        </w:rPr>
+        <w:t xml:space="preserve">NB: the s-box mapping table in step 2 is essentially an optimized </w:t>
+      </w:r>
+      <w:r>
+        <w:rPr>
+          <w:color w:val="FF0000"/>
+        </w:rPr>
+        <w:t>16X16 substitution table. The first character in a 1 byte hex value indicates the row, the second character indicates the column. The intersection gives a new hext value. An inverse s-box is used to reverse the process during decryption.</w:t>
       </w:r>
     </w:p>
     <w:p/>
@@ -491,7 +612,31 @@
         <w:rPr>
           <w:color w:val="FF0000"/>
         </w:rPr>
-        <w:t>A mechanism can be employed to change the cipher text each time it’s encrypted. This may be done by setting a initialization vector based on some rule known to Bob and Alice (eg. time-based, or based an index each time data is sent). As long as Bob and Alice’s Init vectors are in sync, then Alice will be able to decode the message.</w:t>
+        <w:t>Salting and ephemeral (time / sequence based) techniques</w:t>
+      </w:r>
+      <w:r>
+        <w:rPr>
+          <w:color w:val="FF0000"/>
+        </w:rPr>
+        <w:t xml:space="preserve"> </w:t>
+      </w:r>
+      <w:r>
+        <w:rPr>
+          <w:color w:val="FF0000"/>
+        </w:rPr>
+        <w:t>can be employed to change the cipher text each time it’s encrypted. This may be done by setting a initialization vector based on some rule known to Bob and Alice (eg. time-based, or based an index each time data is sent).</w:t>
+      </w:r>
+      <w:r>
+        <w:rPr>
+          <w:color w:val="FF0000"/>
+        </w:rPr>
+        <w:t xml:space="preserve"> As long as Bob and Alice’s ititial</w:t>
+      </w:r>
+      <w:r>
+        <w:rPr>
+          <w:color w:val="FF0000"/>
+        </w:rPr>
+        <w:t xml:space="preserve"> vectors are in sync, then Alice will be able to decode the message.</w:t>
       </w:r>
     </w:p>
     <w:p/>
@@ -559,7 +704,13 @@
         <w:rPr>
           <w:color w:val="FF0000"/>
         </w:rPr>
-        <w:t>ECB does not apply a different initialization vector to each block. Since the entire key is applied to each block, then blocks identical blocks will result in identical ciphers for each block.</w:t>
+        <w:t>ECB does not apply a different initialization vector to each block. Since the entire key is applied to each block, then identical blocks will result in identical ciphers for each block.</w:t>
+      </w:r>
+      <w:r>
+        <w:rPr>
+          <w:color w:val="FF0000"/>
+        </w:rPr>
+        <w:t xml:space="preserve"> Analysis of ECB blocks can reveal the type of encryption algorithm being used.</w:t>
       </w:r>
     </w:p>
     <w:p>
@@ -659,7 +810,19 @@
         <w:rPr>
           <w:color w:val="FF0000"/>
         </w:rPr>
-        <w:t xml:space="preserve">In short, thought he </w:t>
+        <w:t xml:space="preserve">In short, thought </w:t>
+      </w:r>
+      <w:r>
+        <w:rPr>
+          <w:color w:val="FF0000"/>
+        </w:rPr>
+        <w:t>t</w:t>
+      </w:r>
+      <w:r>
+        <w:rPr>
+          <w:color w:val="FF0000"/>
+        </w:rPr>
+        <w:t xml:space="preserve">he </w:t>
       </w:r>
       <w:r>
         <w:rPr>
@@ -748,7 +911,6 @@
     <w:p/>
     <w:p>
       <w:r>
-        <w:lastRenderedPageBreak/>
         <w:t>Q</w:t>
       </w:r>
       <w:r>
@@ -938,164 +1100,222 @@
         <w:t xml:space="preserve">  [Ref: Symmetric Key]</w:t>
       </w:r>
     </w:p>
+    <w:p>
+      <w:r>
+        <w:rPr>
+          <w:color w:val="FF0000"/>
+        </w:rPr>
+        <w:t>Thye’re both correct. For a stream cipher, Bob is correct because the bit-stream is XOR’d with the encryption key. For a Block Cipher Alice is correct. Block size is constant, but the number of blocks in not a direct indicator of the exact number of plain-text characters because the last block may be padded if only a partial block is required. Incomplete blocks are padded using a variety of schemes (eg. CMS will pad the block with a hex-value equal to the number of padding characters).</w:t>
+      </w:r>
+      <w:r>
+        <w:t xml:space="preserve"> </w:t>
+      </w:r>
+    </w:p>
+    <w:p/>
+    <w:p>
+      <w:pPr>
+        <w:tabs>
+          <w:tab w:val="clear" w:pos="851"/>
+          <w:tab w:val="clear" w:pos="1418"/>
+        </w:tabs>
+        <w:spacing w:line="259" w:lineRule="auto"/>
+        <w:ind w:left="0" w:firstLine="0"/>
+      </w:pPr>
+      <w:r>
+        <w:br w:type="page"/>
+      </w:r>
+    </w:p>
+    <w:p/>
+    <w:p>
+      <w:r>
+        <w:t>Q</w:t>
+      </w:r>
+      <w:r>
+        <w:rPr>
+          <w:noProof/>
+        </w:rPr>
+        <w:fldChar w:fldCharType="begin"/>
+      </w:r>
+      <w:r>
+        <w:rPr>
+          <w:noProof/>
+        </w:rPr>
+        <w:instrText xml:space="preserve"> SEQ q \* MERGEFORMAT </w:instrText>
+      </w:r>
+      <w:r>
+        <w:rPr>
+          <w:noProof/>
+        </w:rPr>
+        <w:fldChar w:fldCharType="separate"/>
+      </w:r>
+      <w:r>
+        <w:rPr>
+          <w:noProof/>
+        </w:rPr>
+        <w:t>9</w:t>
+      </w:r>
+      <w:r>
+        <w:rPr>
+          <w:noProof/>
+        </w:rPr>
+        <w:fldChar w:fldCharType="end"/>
+      </w:r>
+      <w:r>
+        <w:tab/>
+      </w:r>
+      <w:r>
+        <w:t xml:space="preserve">With block encryption, how do we know where the ciphered data </w:t>
+      </w:r>
+      <w:r>
+        <w:rPr>
+          <w:noProof/>
+        </w:rPr>
+        <w:t>actually</w:t>
+      </w:r>
+      <w:r>
+        <w:t xml:space="preserve"> ends? Does it just use an end-of-file cha</w:t>
+      </w:r>
+      <w:r>
+        <w:t>racter or a NULL character? [Ref: Symmetric Key]</w:t>
+      </w:r>
+    </w:p>
+    <w:p>
+      <w:pPr>
+        <w:rPr>
+          <w:color w:val="FF0000"/>
+        </w:rPr>
+      </w:pPr>
+      <w:r>
+        <w:tab/>
+      </w:r>
+      <w:r>
+        <w:rPr>
+          <w:color w:val="FF0000"/>
+        </w:rPr>
+        <w:t>It is common for there to be not enough data to fill the last block, so the block is padded. There are a number of mechanism, one option is to pad with a byte value of 0, but this can cause problems (eg. C uses a zero byte value as a string terminator).</w:t>
+      </w:r>
+    </w:p>
+    <w:p>
+      <w:pPr>
+        <w:rPr>
+          <w:color w:val="FF0000"/>
+        </w:rPr>
+      </w:pPr>
+      <w:r>
+        <w:rPr>
+          <w:color w:val="FF0000"/>
+        </w:rPr>
+        <w:tab/>
+        <w:t>Another mechanism, uses a hex value equal to the number of padding bytes</w:t>
+      </w:r>
+      <w:r>
+        <w:rPr>
+          <w:color w:val="FF0000"/>
+        </w:rPr>
+        <w:t xml:space="preserve"> (eg “0505050505” a five byte padding, or random value may be used, except for the last byte which specifies the number of (random) padding values.</w:t>
+      </w:r>
+    </w:p>
+    <w:p/>
+    <w:p>
+      <w:pPr>
+        <w:ind w:left="0" w:firstLine="0"/>
+      </w:pPr>
+    </w:p>
+    <w:p>
+      <w:r>
+        <w:t>Q</w:t>
+      </w:r>
+      <w:r>
+        <w:rPr>
+          <w:noProof/>
+        </w:rPr>
+        <w:fldChar w:fldCharType="begin"/>
+      </w:r>
+      <w:r>
+        <w:rPr>
+          <w:noProof/>
+        </w:rPr>
+        <w:instrText xml:space="preserve"> SEQ q \* MERGEFORMAT </w:instrText>
+      </w:r>
+      <w:r>
+        <w:rPr>
+          <w:noProof/>
+        </w:rPr>
+        <w:fldChar w:fldCharType="separate"/>
+      </w:r>
+      <w:r>
+        <w:rPr>
+          <w:noProof/>
+        </w:rPr>
+        <w:t>10</w:t>
+      </w:r>
+      <w:r>
+        <w:rPr>
+          <w:noProof/>
+        </w:rPr>
+        <w:fldChar w:fldCharType="end"/>
+      </w:r>
+      <w:r>
+        <w:tab/>
+      </w:r>
+      <w:r>
+        <w:t>Alice says she is confused that Bob is sending her the same message as a cipher, but every time the cipher text changes. Apart from using the shared encryption key, what does Alice use t</w:t>
+      </w:r>
+      <w:r>
+        <w:t>o decipher the cipher text? [Ref: Symmetric Key]</w:t>
+      </w:r>
+    </w:p>
+    <w:p>
+      <w:r>
+        <w:tab/>
+      </w:r>
+      <w:r>
+        <w:rPr>
+          <w:color w:val="FF0000"/>
+        </w:rPr>
+        <w:t xml:space="preserve">An Initialization vector (IV) can be used to “Salt” the cipher. This salt value is intended to prevent Rainbow table attacks. It is not typically considered secret and is sent with the cipher (often the prefix to the cipher </w:t>
+      </w:r>
+      <w:r>
+        <w:rPr>
+          <w:color w:val="FF0000"/>
+        </w:rPr>
+        <w:t xml:space="preserve">text </w:t>
+      </w:r>
+      <w:r>
+        <w:rPr>
+          <w:color w:val="FF0000"/>
+        </w:rPr>
+        <w:t>will specify both the e</w:t>
+      </w:r>
+      <w:r>
+        <w:rPr>
+          <w:color w:val="FF0000"/>
+        </w:rPr>
+        <w:t>ncryption method and the salt value</w:t>
+      </w:r>
+      <w:r>
+        <w:rPr>
+          <w:color w:val="FF0000"/>
+        </w:rPr>
+        <w:t xml:space="preserve"> used </w:t>
+      </w:r>
+      <w:r>
+        <w:rPr>
+          <w:color w:val="FF0000"/>
+        </w:rPr>
+        <w:t>when encrypting it</w:t>
+      </w:r>
+      <w:r>
+        <w:rPr>
+          <w:color w:val="FF0000"/>
+        </w:rPr>
+        <w:t>):</w:t>
+      </w:r>
+    </w:p>
     <w:p/>
     <w:p/>
-    <w:p/>
-    <w:p>
-      <w:r>
-        <w:t>Q</w:t>
-      </w:r>
-      <w:r>
-        <w:rPr>
-          <w:noProof/>
-        </w:rPr>
-        <w:fldChar w:fldCharType="begin"/>
-      </w:r>
-      <w:r>
-        <w:rPr>
-          <w:noProof/>
-        </w:rPr>
-        <w:instrText xml:space="preserve"> SEQ q \* MERGEFORMAT </w:instrText>
-      </w:r>
-      <w:r>
-        <w:rPr>
-          <w:noProof/>
-        </w:rPr>
-        <w:fldChar w:fldCharType="separate"/>
-      </w:r>
-      <w:r>
-        <w:rPr>
-          <w:noProof/>
-        </w:rPr>
-        <w:t>9</w:t>
-      </w:r>
-      <w:r>
-        <w:rPr>
-          <w:noProof/>
-        </w:rPr>
-        <w:fldChar w:fldCharType="end"/>
-      </w:r>
-      <w:r>
-        <w:tab/>
-      </w:r>
-      <w:r>
-        <w:t xml:space="preserve">With block encryption, how do we know where the ciphered data </w:t>
-      </w:r>
-      <w:r>
-        <w:rPr>
-          <w:noProof/>
-        </w:rPr>
-        <w:t>actually</w:t>
-      </w:r>
-      <w:r>
-        <w:t xml:space="preserve"> ends? Does it just use an end-of-file cha</w:t>
-      </w:r>
-      <w:r>
-        <w:t>racter or a NULL character? [Ref: Symmetric Key]</w:t>
-      </w:r>
-    </w:p>
-    <w:p>
-      <w:pPr>
-        <w:rPr>
-          <w:color w:val="FF0000"/>
-        </w:rPr>
-      </w:pPr>
-      <w:r>
-        <w:tab/>
-      </w:r>
-      <w:r>
-        <w:rPr>
-          <w:color w:val="FF0000"/>
-        </w:rPr>
-        <w:t>It is common for there to be not enough data to fill the last block, so the block is padded. There are a number of mechanism, one option is to pad with a byte value of 0, but this can cause problems (eg. C uses a zero byte value as a string terminator).</w:t>
-      </w:r>
-    </w:p>
-    <w:p>
-      <w:pPr>
-        <w:rPr>
-          <w:color w:val="FF0000"/>
-        </w:rPr>
-      </w:pPr>
-      <w:r>
-        <w:rPr>
-          <w:color w:val="FF0000"/>
-        </w:rPr>
-        <w:tab/>
-        <w:t>Another mechanism, uses a hex value equal to the number of padding bytes</w:t>
-      </w:r>
-      <w:r>
-        <w:rPr>
-          <w:color w:val="FF0000"/>
-        </w:rPr>
-        <w:t xml:space="preserve"> (eg “0505050505” a five byte padding, or random value may be used, except for the last byte which specifies the number of (random) padding values.</w:t>
-      </w:r>
-    </w:p>
-    <w:p/>
-    <w:p>
-      <w:pPr>
-        <w:ind w:left="0" w:firstLine="0"/>
-      </w:pPr>
-    </w:p>
-    <w:p>
-      <w:r>
-        <w:t>Q</w:t>
-      </w:r>
-      <w:r>
-        <w:rPr>
-          <w:noProof/>
-        </w:rPr>
-        <w:fldChar w:fldCharType="begin"/>
-      </w:r>
-      <w:r>
-        <w:rPr>
-          <w:noProof/>
-        </w:rPr>
-        <w:instrText xml:space="preserve"> SEQ q \* MERGEFORMAT </w:instrText>
-      </w:r>
-      <w:r>
-        <w:rPr>
-          <w:noProof/>
-        </w:rPr>
-        <w:fldChar w:fldCharType="separate"/>
-      </w:r>
-      <w:r>
-        <w:rPr>
-          <w:noProof/>
-        </w:rPr>
-        <w:t>10</w:t>
-      </w:r>
-      <w:r>
-        <w:rPr>
-          <w:noProof/>
-        </w:rPr>
-        <w:fldChar w:fldCharType="end"/>
-      </w:r>
-      <w:r>
-        <w:tab/>
-      </w:r>
-      <w:r>
-        <w:t>Alice says she is confused that Bob is sending her the same message as a cipher, but every time the cipher text changes. Apart from using the shared encryption key, what does Alice use t</w:t>
-      </w:r>
-      <w:r>
-        <w:t>o decipher the cipher text? [Ref: Symmetric Key]</w:t>
-      </w:r>
-    </w:p>
-    <w:p>
-      <w:r>
-        <w:tab/>
-      </w:r>
-      <w:r>
-        <w:rPr>
-          <w:color w:val="FF0000"/>
-        </w:rPr>
-        <w:t>An Initialization vector (IV) can be used to “Salt” the cipher. This salt value is intended to prevent Rainbow table attacks. It is not typically considered secret and is usually sent with the cipher (often the prefix to the cipher will specify both the encryption method and the IV used to encrypt it):</w:t>
-      </w:r>
-    </w:p>
-    <w:p/>
-    <w:p/>
-    <w:p>
-      <w:r>
-        <w:lastRenderedPageBreak/>
+    <w:p>
+      <w:r>
         <w:t>Q</w:t>
       </w:r>
       <w:r>
@@ -1166,7 +1386,31 @@
           <w:color w:val="FF0000"/>
         </w:rPr>
         <w:tab/>
-        <w:t>This means that she has to use a brute-force dictionary attack which is far more processor intensive.</w:t>
+        <w:t xml:space="preserve">This means that she </w:t>
+      </w:r>
+      <w:r>
+        <w:rPr>
+          <w:color w:val="FF0000"/>
+        </w:rPr>
+        <w:t xml:space="preserve">will be forced to use a </w:t>
+      </w:r>
+      <w:r>
+        <w:rPr>
+          <w:color w:val="FF0000"/>
+        </w:rPr>
+        <w:t xml:space="preserve">brute-force dictionary </w:t>
+      </w:r>
+      <w:r>
+        <w:rPr>
+          <w:color w:val="FF0000"/>
+        </w:rPr>
+        <w:t xml:space="preserve">based </w:t>
+      </w:r>
+      <w:r>
+        <w:rPr>
+          <w:color w:val="FF0000"/>
+        </w:rPr>
+        <w:t>attack which is far more processor intensive.</w:t>
       </w:r>
     </w:p>
     <w:p/>
@@ -1270,7 +1514,37 @@
         <w:rPr>
           <w:color w:val="FF0000"/>
         </w:rPr>
-        <w:t>pad the final set of blocks to 4. One or two “=” character at the end of the encoded text is usually an indication that Base 64 has been used.</w:t>
+        <w:t xml:space="preserve">pad the final set of blocks to 4. </w:t>
+      </w:r>
+      <w:r>
+        <w:rPr>
+          <w:color w:val="FF0000"/>
+        </w:rPr>
+        <w:t>O</w:t>
+      </w:r>
+      <w:r>
+        <w:rPr>
+          <w:color w:val="FF0000"/>
+        </w:rPr>
+        <w:t>ne or two “=” character a</w:t>
+      </w:r>
+      <w:r>
+        <w:rPr>
+          <w:color w:val="FF0000"/>
+        </w:rPr>
+        <w:t xml:space="preserve">t the end of the encoded text can be an indicator that </w:t>
+      </w:r>
+      <w:r>
+        <w:rPr>
+          <w:color w:val="FF0000"/>
+        </w:rPr>
+        <w:t xml:space="preserve">that Base 64 </w:t>
+      </w:r>
+      <w:r>
+        <w:rPr>
+          <w:color w:val="FF0000"/>
+        </w:rPr>
+        <w:t>encoding has been used, however, there may be no “=”</w:t>
       </w:r>
     </w:p>
     <w:p>
@@ -1381,7 +1655,39 @@
         <w:rPr>
           <w:color w:val="FF0000"/>
         </w:rPr>
-        <w:t>is used to pad final set of 6-bit blocks to 4. There will be either 0, 1 or 2 ‘=’ characters. On average there is a 66% chance of one or two ‘=’ characters appearing at the end of a block of base 64 encoded text.</w:t>
+        <w:t xml:space="preserve">is used to pad final set of 6-bit blocks to 4. There will be either 0, 1 or 2 ‘=’ characters. </w:t>
+      </w:r>
+      <w:r>
+        <w:rPr>
+          <w:color w:val="FF0000"/>
+        </w:rPr>
+        <w:t>Therefore o</w:t>
+      </w:r>
+      <w:r>
+        <w:rPr>
+          <w:color w:val="FF0000"/>
+        </w:rPr>
+        <w:t xml:space="preserve">n average there is a 66% </w:t>
+      </w:r>
+      <w:r>
+        <w:rPr>
+          <w:color w:val="FF0000"/>
+        </w:rPr>
+        <w:t xml:space="preserve">probablility </w:t>
+      </w:r>
+      <w:r>
+        <w:rPr>
+          <w:color w:val="FF0000"/>
+        </w:rPr>
+        <w:t>of one or two ‘=’ characters appearing at the end of a block of base 64 encode</w:t>
+      </w:r>
+      <w:bookmarkStart w:id="0" w:name="_GoBack"/>
+      <w:bookmarkEnd w:id="0"/>
+      <w:r>
+        <w:rPr>
+          <w:color w:val="FF0000"/>
+        </w:rPr>
+        <w:t>d text.</w:t>
       </w:r>
     </w:p>
     <w:p/>
@@ -1460,7 +1766,6 @@
     <w:p/>
     <w:p>
       <w:r>
-        <w:lastRenderedPageBreak/>
         <w:t>Q</w:t>
       </w:r>
       <w:r>
@@ -2041,6 +2346,7 @@
     <w:p/>
     <w:p>
       <w:r>
+        <w:lastRenderedPageBreak/>
         <w:t>Q</w:t>
       </w:r>
       <w:r>
@@ -2369,6 +2675,7 @@
     <w:p/>
     <w:p>
       <w:r>
+        <w:lastRenderedPageBreak/>
         <w:t>Q</w:t>
       </w:r>
       <w:r>
@@ -2525,11 +2832,7 @@
         <w:tab/>
       </w:r>
       <w:r>
-        <w:t xml:space="preserve">There has been a major data breach within your company, and you are to appear on Sky News to report it. Your company has used PBKDF2 to hash its passwords. How do </w:t>
-      </w:r>
-      <w:r>
-        <w:lastRenderedPageBreak/>
-        <w:t>you explain to your customers that their passwords are unlikely to be breached?</w:t>
+        <w:t>There has been a major data breach within your company, and you are to appear on Sky News to report it. Your company has used PBKDF2 to hash its passwords. How do you explain to your customers that their passwords are unlikely to be breached?</w:t>
       </w:r>
       <w:r>
         <w:t xml:space="preserve"> [Ref: Hashing]</w:t>
@@ -2671,6 +2974,7 @@
         <w:rPr>
           <w:color w:val="FF0000"/>
         </w:rPr>
+        <w:lastRenderedPageBreak/>
         <w:t>Bob wants to send a message back to Alice, but wants to ensure that Alice can verify that the message came from him (rather than Eve pretending to be him), and that the message hasn’t been intercepted and changed by Eve. Bob creates a hash of the message, and encrypts the hash with his private key. The message is then sent with the encrypted hash to Alice. Alice decrypts the hash with Bob’s public key. She then hashes the message. If her hash, and Bob’s decrypted hash match, then she can be sure that Bob sent the message, and that the message hasn’t been changed.</w:t>
       </w:r>
     </w:p>
@@ -3030,6 +3334,7 @@
     </w:p>
     <w:p>
       <w:r>
+        <w:lastRenderedPageBreak/>
         <w:t>Encryption key = 91</w:t>
       </w:r>
     </w:p>
@@ -3840,7 +4145,6 @@
     </w:p>
     <w:p>
       <w:r>
-        <w:lastRenderedPageBreak/>
         <w:tab/>
       </w:r>
       <w:r>
@@ -4010,6 +4314,7 @@
         <w:rPr>
           <w:color w:val="FF0000"/>
         </w:rPr>
+        <w:lastRenderedPageBreak/>
         <w:t>Elliptic Curve Cryptography works by selecting points on an mathematical curve described by a particular type of function:</w:t>
       </w:r>
     </w:p>
@@ -6363,8 +6668,6 @@
           <w:b/>
         </w:rPr>
       </w:pPr>
-      <w:bookmarkStart w:id="0" w:name="_GoBack"/>
-      <w:bookmarkEnd w:id="0"/>
       <w:r>
         <w:rPr>
           <w:b/>
@@ -6622,11 +6925,6 @@
         <w:docPartUnique/>
       </w:docPartObj>
     </w:sdtPr>
-    <w:sdtEndPr>
-      <w:rPr>
-        <w:rStyle w:val="PageNumber"/>
-      </w:rPr>
-    </w:sdtEndPr>
     <w:sdtContent>
       <w:p>
         <w:pPr>
@@ -6677,11 +6975,6 @@
         <w:docPartUnique/>
       </w:docPartObj>
     </w:sdtPr>
-    <w:sdtEndPr>
-      <w:rPr>
-        <w:rStyle w:val="PageNumber"/>
-      </w:rPr>
-    </w:sdtEndPr>
     <w:sdtContent>
       <w:p>
         <w:pPr>
@@ -6713,7 +7006,7 @@
             <w:rStyle w:val="PageNumber"/>
             <w:noProof/>
           </w:rPr>
-          <w:t>16</w:t>
+          <w:t>5</w:t>
         </w:r>
         <w:r>
           <w:rPr>
@@ -8427,21 +8720,6 @@
 </file>
 
 <file path=customXml/item1.xml><?xml version="1.0" encoding="utf-8"?>
-<p:properties xmlns:p="http://schemas.microsoft.com/office/2006/metadata/properties" xmlns:xsi="http://www.w3.org/2001/XMLSchema-instance" xmlns:pc="http://schemas.microsoft.com/office/infopath/2007/PartnerControls">
-  <documentManagement/>
-</p:properties>
-</file>
-
-<file path=customXml/item2.xml><?xml version="1.0" encoding="utf-8"?>
-<?mso-contentType ?>
-<FormTemplates xmlns="http://schemas.microsoft.com/sharepoint/v3/contenttype/forms">
-  <Display>DocumentLibraryForm</Display>
-  <Edit>DocumentLibraryForm</Edit>
-  <New>DocumentLibraryForm</New>
-</FormTemplates>
-</file>
-
-<file path=customXml/item3.xml><?xml version="1.0" encoding="utf-8"?>
 <ct:contentTypeSchema xmlns:ct="http://schemas.microsoft.com/office/2006/metadata/contentType" xmlns:ma="http://schemas.microsoft.com/office/2006/metadata/properties/metaAttributes" ct:_="" ma:_="" ma:contentTypeName="Document" ma:contentTypeID="0x010100A478DC777839B84AA78BE34820D6106B" ma:contentTypeVersion="8" ma:contentTypeDescription="Create a new document." ma:contentTypeScope="" ma:versionID="a2b0b78b229846a0fb540ef9e6a52c1e">
   <xsd:schema xmlns:xsd="http://www.w3.org/2001/XMLSchema" xmlns:xs="http://www.w3.org/2001/XMLSchema" xmlns:p="http://schemas.microsoft.com/office/2006/metadata/properties" xmlns:ns3="e77d71de-ed03-4187-81e7-c51d7bba4b52" targetNamespace="http://schemas.microsoft.com/office/2006/metadata/properties" ma:root="true" ma:fieldsID="a685b91e9f3b401c2950534508025d54" ns3:_="">
     <xsd:import namespace="e77d71de-ed03-4187-81e7-c51d7bba4b52"/>
@@ -8613,28 +8891,26 @@
 </ct:contentTypeSchema>
 </file>
 
+<file path=customXml/item2.xml><?xml version="1.0" encoding="utf-8"?>
+<?mso-contentType ?>
+<FormTemplates xmlns="http://schemas.microsoft.com/sharepoint/v3/contenttype/forms">
+  <Display>DocumentLibraryForm</Display>
+  <Edit>DocumentLibraryForm</Edit>
+  <New>DocumentLibraryForm</New>
+</FormTemplates>
+</file>
+
+<file path=customXml/item3.xml><?xml version="1.0" encoding="utf-8"?>
+<p:properties xmlns:p="http://schemas.microsoft.com/office/2006/metadata/properties" xmlns:xsi="http://www.w3.org/2001/XMLSchema-instance" xmlns:pc="http://schemas.microsoft.com/office/infopath/2007/PartnerControls">
+  <documentManagement/>
+</p:properties>
+</file>
+
 <file path=customXml/item4.xml><?xml version="1.0" encoding="utf-8"?>
 <b:Sources xmlns:b="http://schemas.openxmlformats.org/officeDocument/2006/bibliography" xmlns="http://schemas.openxmlformats.org/officeDocument/2006/bibliography" SelectedStyle="/APASixthEditionOfficeOnline.xsl" StyleName="APA" Version="6"/>
 </file>
 
 <file path=customXml/itemProps1.xml><?xml version="1.0" encoding="utf-8"?>
-<ds:datastoreItem xmlns:ds="http://schemas.openxmlformats.org/officeDocument/2006/customXml" ds:itemID="{4FA5E1F6-E752-475D-BAA0-145FAB34DDCD}">
-  <ds:schemaRefs>
-    <ds:schemaRef ds:uri="http://schemas.microsoft.com/office/2006/metadata/properties"/>
-    <ds:schemaRef ds:uri="http://schemas.microsoft.com/office/infopath/2007/PartnerControls"/>
-  </ds:schemaRefs>
-</ds:datastoreItem>
-</file>
-
-<file path=customXml/itemProps2.xml><?xml version="1.0" encoding="utf-8"?>
-<ds:datastoreItem xmlns:ds="http://schemas.openxmlformats.org/officeDocument/2006/customXml" ds:itemID="{C7F357DE-B1F0-4670-843A-0D375C083594}">
-  <ds:schemaRefs>
-    <ds:schemaRef ds:uri="http://schemas.microsoft.com/sharepoint/v3/contenttype/forms"/>
-  </ds:schemaRefs>
-</ds:datastoreItem>
-</file>
-
-<file path=customXml/itemProps3.xml><?xml version="1.0" encoding="utf-8"?>
 <ds:datastoreItem xmlns:ds="http://schemas.openxmlformats.org/officeDocument/2006/customXml" ds:itemID="{7F05CBB2-2485-4589-AB50-65140B20CBF8}">
   <ds:schemaRefs>
     <ds:schemaRef ds:uri="http://schemas.microsoft.com/office/2006/metadata/contentType"/>
@@ -8652,8 +8928,25 @@
 </ds:datastoreItem>
 </file>
 
+<file path=customXml/itemProps2.xml><?xml version="1.0" encoding="utf-8"?>
+<ds:datastoreItem xmlns:ds="http://schemas.openxmlformats.org/officeDocument/2006/customXml" ds:itemID="{C7F357DE-B1F0-4670-843A-0D375C083594}">
+  <ds:schemaRefs>
+    <ds:schemaRef ds:uri="http://schemas.microsoft.com/sharepoint/v3/contenttype/forms"/>
+  </ds:schemaRefs>
+</ds:datastoreItem>
+</file>
+
+<file path=customXml/itemProps3.xml><?xml version="1.0" encoding="utf-8"?>
+<ds:datastoreItem xmlns:ds="http://schemas.openxmlformats.org/officeDocument/2006/customXml" ds:itemID="{4FA5E1F6-E752-475D-BAA0-145FAB34DDCD}">
+  <ds:schemaRefs>
+    <ds:schemaRef ds:uri="http://schemas.microsoft.com/office/2006/metadata/properties"/>
+    <ds:schemaRef ds:uri="http://schemas.microsoft.com/office/infopath/2007/PartnerControls"/>
+  </ds:schemaRefs>
+</ds:datastoreItem>
+</file>
+
 <file path=customXml/itemProps4.xml><?xml version="1.0" encoding="utf-8"?>
-<ds:datastoreItem xmlns:ds="http://schemas.openxmlformats.org/officeDocument/2006/customXml" ds:itemID="{5CBF13C4-C5F2-4CC9-A372-54BEEE384151}">
+<ds:datastoreItem xmlns:ds="http://schemas.openxmlformats.org/officeDocument/2006/customXml" ds:itemID="{DDE09D91-36FF-4240-9038-38D7C97B9218}">
   <ds:schemaRefs>
     <ds:schemaRef ds:uri="http://schemas.openxmlformats.org/officeDocument/2006/bibliography"/>
   </ds:schemaRefs>

</xml_diff>